<commit_message>
oh to much do
</commit_message>
<xml_diff>
--- a/story & world/Continent descriptions.docx
+++ b/story & world/Continent descriptions.docx
@@ -75,7 +75,13 @@
       </w:r>
       <w:r>
         <w:tab/>
-        <w:t>a large C-shaped continent holding The Great Gulf. The gulf coast line is Mediterranean in nature</w:t>
+        <w:t>a large C-shaped continent holding The Great Gulf. The gulf</w:t>
+      </w:r>
+      <w:r>
+        <w:t>’s</w:t>
+      </w:r>
+      <w:r>
+        <w:t xml:space="preserve"> coast line is Mediterranean in nature</w:t>
       </w:r>
       <w:r>
         <w:t>, while the northern coast is icy and cold, with a small strip of pristine beach on the south-western most edge.</w:t>
@@ -99,13 +105,8 @@
       <w:pPr>
         <w:jc w:val="both"/>
       </w:pPr>
-      <w:proofErr w:type="spellStart"/>
-      <w:r>
-        <w:t>Theera</w:t>
-      </w:r>
-      <w:proofErr w:type="spellEnd"/>
-      <w:r>
-        <w:t>:</w:t>
+      <w:r>
+        <w:t>Theera:</w:t>
       </w:r>
       <w:r>
         <w:tab/>
@@ -115,64 +116,24 @@
         <w:t xml:space="preserve">a rather small continent shaped in nearly a perfect ellipse with a massive mountain rising out of one of the foci of the continent. </w:t>
       </w:r>
       <w:r>
-        <w:t xml:space="preserve">This mountain, Mt. </w:t>
+        <w:t xml:space="preserve">This mountain, Mt. Theera, has a river flowing out of the peak that spirals around the mountain as it slowly descends to the ocean at </w:t>
+      </w:r>
+      <w:r>
+        <w:t>t</w:t>
+      </w:r>
+      <w:r>
+        <w:t>he base of the mountain. Mt. Theera is studded with many ruins of an, apparently, advanced ancient civilization. No major country claims to own Mt. Theera, but there is a mysterious tribe that lives there, not much is known about them.</w:t>
+      </w:r>
+      <w:r>
+        <w:t xml:space="preserve">  The other half of the continent is nearly all savanna-like plains with one huge city in the center and three other large cities in a triangle centered on the massive city in the middle. One of these three large cities is situated on the thin strip of land connecting Theera to </w:t>
       </w:r>
       <w:proofErr w:type="spellStart"/>
       <w:r>
-        <w:t>Theera</w:t>
+        <w:t>Erimoss’s</w:t>
       </w:r>
       <w:proofErr w:type="spellEnd"/>
       <w:r>
-        <w:t xml:space="preserve">, has a river flowing out of the peak that spirals around the mountain as it slowly descends to the ocean at </w:t>
-      </w:r>
-      <w:r>
-        <w:t>t</w:t>
-      </w:r>
-      <w:r>
-        <w:t xml:space="preserve">he base of the mountain. Mt. </w:t>
-      </w:r>
-      <w:proofErr w:type="spellStart"/>
-      <w:r>
-        <w:t>Theera</w:t>
-      </w:r>
-      <w:proofErr w:type="spellEnd"/>
-      <w:r>
-        <w:t xml:space="preserve"> is studded with many ruins of an, apparently, advanced ancient civilization. No major country claims to own Mt. </w:t>
-      </w:r>
-      <w:proofErr w:type="spellStart"/>
-      <w:r>
-        <w:t>Theera</w:t>
-      </w:r>
-      <w:proofErr w:type="spellEnd"/>
-      <w:r>
-        <w:t>, but there is a mysterious tribe that lives there, not much is known about them.</w:t>
-      </w:r>
-      <w:r>
-        <w:t xml:space="preserve">  The other half of the continent is nearly all savanna-like plains with one huge city in the center and three other large cities in a triangle centered on the massive city in the middle. One of these three large cities is situated on the thin strip of land connecting </w:t>
-      </w:r>
-      <w:proofErr w:type="spellStart"/>
-      <w:r>
-        <w:t>Theera</w:t>
-      </w:r>
-      <w:proofErr w:type="spellEnd"/>
-      <w:r>
-        <w:t xml:space="preserve"> to </w:t>
-      </w:r>
-      <w:proofErr w:type="spellStart"/>
-      <w:r>
-        <w:t>Erimoss’s</w:t>
-      </w:r>
-      <w:proofErr w:type="spellEnd"/>
-      <w:r>
-        <w:t xml:space="preserve"> western shore. This half of </w:t>
-      </w:r>
-      <w:proofErr w:type="spellStart"/>
-      <w:r>
-        <w:t>Theera</w:t>
-      </w:r>
-      <w:proofErr w:type="spellEnd"/>
-      <w:r>
-        <w:t xml:space="preserve"> and the western third of </w:t>
+        <w:t xml:space="preserve"> western shore. This half of Theera and the western third of </w:t>
       </w:r>
       <w:proofErr w:type="spellStart"/>
       <w:r>
@@ -230,13 +191,8 @@
         <w:t xml:space="preserve"> last third </w:t>
       </w:r>
       <w:r>
-        <w:t xml:space="preserve">curves up to be just north-west of Mt. </w:t>
-      </w:r>
-      <w:proofErr w:type="spellStart"/>
-      <w:r>
-        <w:t>Theera</w:t>
-      </w:r>
-      <w:proofErr w:type="spellEnd"/>
+        <w:t>curves up to be just north-west of Mt. Theera</w:t>
+      </w:r>
       <w:r>
         <w:t xml:space="preserve">. The larger 2/3 of the continent is split laterally into the northern ice caps, which </w:t>
       </w:r>

</xml_diff>